<commit_message>
added notes to include in write up
</commit_message>
<xml_diff>
--- a/Write_up/A_investment/Chapter3_outline.docx
+++ b/Write_up/A_investment/Chapter3_outline.docx
@@ -227,7 +227,60 @@
     </w:p>
     <w:p>
       <w:r>
-        <w:t xml:space="preserve">Deforestation is driven by complex array of drivers operating at different scales, and the loss of forests has negative consequences for biodiversity, the climate, ecosystem functioning, human well-being </w:t>
+        <w:t>Deforestation is driven by complex array of drivers operating at different scales, and the loss of forests has negative consequences for biodiversity, the climate, ecosystem functioning, human well-being</w:t>
+      </w:r>
+    </w:p>
+    <w:p/>
+    <w:p/>
+    <w:p/>
+    <w:p>
+      <w:pPr>
+        <w:rPr>
+          <w:b/>
+          <w:bCs/>
+        </w:rPr>
+      </w:pPr>
+    </w:p>
+    <w:p>
+      <w:pPr>
+        <w:rPr>
+          <w:b/>
+          <w:bCs/>
+        </w:rPr>
+      </w:pPr>
+    </w:p>
+    <w:p>
+      <w:pPr>
+        <w:rPr>
+          <w:b/>
+          <w:bCs/>
+        </w:rPr>
+      </w:pPr>
+    </w:p>
+    <w:p>
+      <w:pPr>
+        <w:rPr>
+          <w:b/>
+          <w:bCs/>
+        </w:rPr>
+      </w:pPr>
+      <w:r>
+        <w:rPr>
+          <w:b/>
+          <w:bCs/>
+        </w:rPr>
+        <w:lastRenderedPageBreak/>
+        <w:t>Points to remember to make:</w:t>
+      </w:r>
+    </w:p>
+    <w:p>
+      <w:r>
+        <w:t>Look up papers Georgina Mace and someone de Fonso (? Ask Nils) about indicators. They did theoretical work looking at indicators like in species populations etc.</w:t>
+      </w:r>
+    </w:p>
+    <w:p>
+      <w:r>
+        <w:t>Need to make the point that nothing else in my landscape is affecting the system – it is very simplified. It doesn’t matter therefore, where the starting values are, it’s more about the relative relationships.</w:t>
       </w:r>
     </w:p>
     <w:sectPr>

</xml_diff>